<commit_message>
Updated Build Policy to reflect documentation standard
Naming for documentation will take the format “Code_of_Conduct.doc”,
using underscores for the separation of words and having capital letters
at the beginning of important words. No documentation should be missing
the file extension (i.e. text files in Unix systems), to avoid the
confusion of formats.
</commit_message>
<xml_diff>
--- a/Documents/Policies/Build_Policy.docx
+++ b/Documents/Policies/Build_Policy.docx
@@ -87,16 +87,7 @@
           <w:rFonts w:cstheme="minorHAnsi"/>
           <w:sz w:val="24"/>
         </w:rPr>
-        <w:t xml:space="preserve"> back to development, development must be merged into the feature branch, and all merge conflicts must</w:t>
-      </w:r>
-      <w:bookmarkStart w:id="0" w:name="_GoBack"/>
-      <w:bookmarkEnd w:id="0"/>
-      <w:r>
-        <w:rPr>
-          <w:rFonts w:cstheme="minorHAnsi"/>
-          <w:sz w:val="24"/>
-        </w:rPr>
-        <w:t xml:space="preserve"> be resolved on the feature branch.</w:t>
+        <w:t xml:space="preserve"> back to development, development must be merged into the feature branch, and all merge conflicts must be resolved on the feature branch.</w:t>
       </w:r>
     </w:p>
     <w:p>
@@ -552,6 +543,36 @@
         </w:rPr>
         <w:tab/>
         <w:t>Documentation that is to be included in the repository should be added to the “master” branch, as opposed to “development”. This is to avoid unnecessary builds on the development branch, and to ensure documentation is present for deliverables.</w:t>
+      </w:r>
+      <w:r>
+        <w:rPr>
+          <w:rFonts w:cstheme="minorHAnsi"/>
+          <w:sz w:val="24"/>
+        </w:rPr>
+        <w:t xml:space="preserve"> Naming for documentation will take the format “</w:t>
+      </w:r>
+      <w:r>
+        <w:rPr>
+          <w:rFonts w:cstheme="minorHAnsi"/>
+          <w:sz w:val="24"/>
+        </w:rPr>
+        <w:t>Code_of_Conduct</w:t>
+      </w:r>
+      <w:r>
+        <w:rPr>
+          <w:rFonts w:cstheme="minorHAnsi"/>
+          <w:sz w:val="24"/>
+        </w:rPr>
+        <w:t xml:space="preserve">.doc”, using underscores for the separation of words and having capital letters at the beginning of important words. No documentation should be missing the file extension (i.e. text files in Unix systems), to avoid the </w:t>
+      </w:r>
+      <w:bookmarkStart w:id="0" w:name="_GoBack"/>
+      <w:bookmarkEnd w:id="0"/>
+      <w:r>
+        <w:rPr>
+          <w:rFonts w:cstheme="minorHAnsi"/>
+          <w:sz w:val="24"/>
+        </w:rPr>
+        <w:t>confusion of formats.</w:t>
       </w:r>
     </w:p>
     <w:sectPr>

</xml_diff>